<commit_message>
funcion buscar by id para likes y usuarios(peticiones)
</commit_message>
<xml_diff>
--- a/endpoints.docx
+++ b/endpoints.docx
@@ -219,6 +219,9 @@
       </w:r>
     </w:p>
     <w:p>
+      <w:pPr>
+        <w:ind w:left="708" w:hanging="708"/>
+      </w:pPr>
       <w:r>
         <w:t xml:space="preserve">    "status": true,</w:t>
       </w:r>
@@ -272,6 +275,28 @@
         <w:t>/app/users-list</w:t>
       </w:r>
     </w:p>
+    <w:p>
+      <w:r>
+        <w:t>OBTENER BY ID</w:t>
+      </w:r>
+    </w:p>
+    <w:p>
+      <w:proofErr w:type="spellStart"/>
+      <w:r>
+        <w:t>Get</w:t>
+      </w:r>
+      <w:proofErr w:type="spellEnd"/>
+    </w:p>
+    <w:p>
+      <w:hyperlink r:id="rId4" w:history="1">
+        <w:r>
+          <w:rPr>
+            <w:rStyle w:val="Hipervnculo"/>
+          </w:rPr>
+          <w:t>http://localhost:8080/app/user-list/UgsFxC1jSMgMQgofbhAN</w:t>
+        </w:r>
+      </w:hyperlink>
+    </w:p>
     <w:p/>
     <w:p>
       <w:r>
@@ -291,6 +316,7 @@
     </w:p>
     <w:p>
       <w:r>
+        <w:lastRenderedPageBreak/>
         <w:t>PUT</w:t>
       </w:r>
     </w:p>
@@ -302,7 +328,6 @@
     <w:p/>
     <w:p>
       <w:r>
-        <w:lastRenderedPageBreak/>
         <w:t xml:space="preserve">    "nombre": "Alexis",</w:t>
       </w:r>
     </w:p>
@@ -536,7 +561,6 @@
     <w:p/>
     <w:p>
       <w:r>
-        <w:lastRenderedPageBreak/>
         <w:t>LIKES</w:t>
       </w:r>
     </w:p>
@@ -548,7 +572,12 @@
       <w:proofErr w:type="spellEnd"/>
     </w:p>
     <w:p>
-      <w:hyperlink r:id="rId4" w:history="1">
+      <w:pPr>
+        <w:rPr>
+          <w:rStyle w:val="Hipervnculo"/>
+        </w:rPr>
+      </w:pPr>
+      <w:hyperlink r:id="rId5" w:history="1">
         <w:r>
           <w:rPr>
             <w:rStyle w:val="Hipervnculo"/>
@@ -557,6 +586,36 @@
         </w:r>
       </w:hyperlink>
     </w:p>
+    <w:p>
+      <w:pPr>
+        <w:rPr>
+          <w:rStyle w:val="Hipervnculo"/>
+        </w:rPr>
+      </w:pPr>
+    </w:p>
+    <w:p>
+      <w:pPr>
+        <w:rPr>
+          <w:rStyle w:val="Hipervnculo"/>
+        </w:rPr>
+      </w:pPr>
+      <w:r>
+        <w:rPr>
+          <w:rStyle w:val="Hipervnculo"/>
+        </w:rPr>
+        <w:t>OBTENER BY ID</w:t>
+      </w:r>
+    </w:p>
+    <w:p>
+      <w:hyperlink r:id="rId6" w:history="1">
+        <w:r>
+          <w:rPr>
+            <w:rStyle w:val="Hipervnculo"/>
+          </w:rPr>
+          <w:t>http://localhost:8080/likes/like-list/CGgGGIxuoSUEvYzNZH1h</w:t>
+        </w:r>
+      </w:hyperlink>
+    </w:p>
     <w:p/>
     <w:p>
       <w:r>
@@ -564,7 +623,7 @@
       </w:r>
     </w:p>
     <w:p>
-      <w:hyperlink r:id="rId5" w:history="1">
+      <w:hyperlink r:id="rId7" w:history="1">
         <w:r>
           <w:rPr>
             <w:rStyle w:val="Hipervnculo"/>
@@ -600,7 +659,7 @@
       </w:r>
       <w:proofErr w:type="spellStart"/>
       <w:r>
-        <w:t>apellidoP</w:t>
+        <w:t>id_remitente</w:t>
       </w:r>
       <w:proofErr w:type="spellEnd"/>
       <w:r>
@@ -619,7 +678,7 @@
       </w:r>
     </w:p>
     <w:p>
-      <w:hyperlink r:id="rId6" w:history="1">
+      <w:hyperlink r:id="rId8" w:history="1">
         <w:r>
           <w:rPr>
             <w:rStyle w:val="Hipervnculo"/>
@@ -635,7 +694,7 @@
       </w:r>
     </w:p>
     <w:p>
-      <w:hyperlink r:id="rId7" w:history="1">
+      <w:hyperlink r:id="rId9" w:history="1">
         <w:r>
           <w:rPr>
             <w:rStyle w:val="Hipervnculo"/>
@@ -685,6 +744,7 @@
     <w:p/>
     <w:p>
       <w:r>
+        <w:lastRenderedPageBreak/>
         <w:t>ADMIN</w:t>
       </w:r>
     </w:p>
@@ -695,7 +755,7 @@
     </w:p>
     <w:p/>
     <w:p>
-      <w:hyperlink r:id="rId8" w:history="1">
+      <w:hyperlink r:id="rId10" w:history="1">
         <w:r>
           <w:rPr>
             <w:rStyle w:val="Hipervnculo"/>
@@ -716,7 +776,6 @@
     </w:p>
     <w:p>
       <w:r>
-        <w:lastRenderedPageBreak/>
         <w:t xml:space="preserve">    "</w:t>
       </w:r>
       <w:proofErr w:type="spellStart"/>
@@ -776,49 +835,120 @@
       </w:r>
     </w:p>
     <w:p>
-      <w:r>
-        <w:t xml:space="preserve">    "status": true</w:t>
-      </w:r>
-    </w:p>
-    <w:p>
-      <w:r>
+      <w:pPr>
+        <w:rPr>
+          <w:lang w:val="en-US"/>
+        </w:rPr>
+      </w:pPr>
+      <w:r>
+        <w:t xml:space="preserve">    </w:t>
+      </w:r>
+      <w:r>
+        <w:rPr>
+          <w:lang w:val="en-US"/>
+        </w:rPr>
+        <w:t>"status": true</w:t>
+      </w:r>
+    </w:p>
+    <w:p>
+      <w:pPr>
+        <w:rPr>
+          <w:lang w:val="en-US"/>
+        </w:rPr>
+      </w:pPr>
+      <w:r>
+        <w:rPr>
+          <w:lang w:val="en-US"/>
+        </w:rPr>
         <w:t>}</w:t>
       </w:r>
     </w:p>
-    <w:p/>
-    <w:p>
-      <w:r>
+    <w:p>
+      <w:pPr>
+        <w:rPr>
+          <w:lang w:val="en-US"/>
+        </w:rPr>
+      </w:pPr>
+    </w:p>
+    <w:p>
+      <w:pPr>
+        <w:rPr>
+          <w:lang w:val="en-US"/>
+        </w:rPr>
+      </w:pPr>
+      <w:r>
+        <w:rPr>
+          <w:lang w:val="en-US"/>
+        </w:rPr>
         <w:t>GET</w:t>
       </w:r>
     </w:p>
     <w:p>
-      <w:hyperlink r:id="rId9" w:history="1">
+      <w:pPr>
+        <w:rPr>
+          <w:lang w:val="en-US"/>
+        </w:rPr>
+      </w:pPr>
+      <w:hyperlink r:id="rId11" w:history="1">
         <w:r>
           <w:rPr>
             <w:rStyle w:val="Hipervnculo"/>
+            <w:lang w:val="en-US"/>
           </w:rPr>
           <w:t>http://localhost:8080/app/admins-list</w:t>
         </w:r>
       </w:hyperlink>
     </w:p>
-    <w:p/>
-    <w:p/>
-    <w:p>
-      <w:r>
+    <w:p>
+      <w:pPr>
+        <w:rPr>
+          <w:lang w:val="en-US"/>
+        </w:rPr>
+      </w:pPr>
+    </w:p>
+    <w:p>
+      <w:pPr>
+        <w:rPr>
+          <w:lang w:val="en-US"/>
+        </w:rPr>
+      </w:pPr>
+    </w:p>
+    <w:p>
+      <w:pPr>
+        <w:rPr>
+          <w:lang w:val="en-US"/>
+        </w:rPr>
+      </w:pPr>
+      <w:r>
+        <w:rPr>
+          <w:lang w:val="en-US"/>
+        </w:rPr>
         <w:t>PUT</w:t>
       </w:r>
     </w:p>
     <w:p>
-      <w:hyperlink r:id="rId10" w:history="1">
+      <w:pPr>
+        <w:rPr>
+          <w:lang w:val="en-US"/>
+        </w:rPr>
+      </w:pPr>
+      <w:hyperlink r:id="rId12" w:history="1">
         <w:r>
           <w:rPr>
             <w:rStyle w:val="Hipervnculo"/>
+            <w:lang w:val="en-US"/>
           </w:rPr>
           <w:t>http://localhost:8080/app/XSdMnrEM45Z6t08WajG2/update-admin</w:t>
         </w:r>
       </w:hyperlink>
     </w:p>
-    <w:p/>
+    <w:p>
+      <w:pPr>
+        <w:rPr>
+          <w:lang w:val="en-US"/>
+        </w:rPr>
+      </w:pPr>
+    </w:p>
     <w:p>
       <w:r>
         <w:t>{</w:t>

</xml_diff>